<commit_message>
update chapter1 and complete chapter 2 and 3
</commit_message>
<xml_diff>
--- a/chapter1.docx
+++ b/chapter1.docx
@@ -4,7 +4,13 @@
   <w:body>
     <w:p>
       <w:r>
-        <w:t>Hola, me llaman Romeo &lt;3.</w:t>
+        <w:t>Necesito lograr mi libertad este 2025.</w:t>
+      </w:r>
+    </w:p>
+    <w:p/>
+    <w:p>
+      <w:r>
+        <w:t>(Así sea parcialmente)</w:t>
       </w:r>
     </w:p>
     <w:sectPr>

</xml_diff>